<commit_message>
Cambios de codigo y se necesita un cambio radical, dejar la app, centrarse en el codigo
</commit_message>
<xml_diff>
--- a/doc/Solicitud de creación de variables por lectura de textos.docx
+++ b/doc/Solicitud de creación de variables por lectura de textos.docx
@@ -49,7 +49,10 @@
         </w:rPr>
       </w:pPr>
       <w:r>
-        <w:rPr/>
+        <w:rPr>
+          <w:b/>
+          <w:bCs/>
+        </w:rPr>
       </w:r>
     </w:p>
     <w:p>
@@ -84,7 +87,10 @@
         </w:rPr>
       </w:pPr>
       <w:r>
-        <w:rPr/>
+        <w:rPr>
+          <w:b/>
+          <w:bCs/>
+        </w:rPr>
       </w:r>
     </w:p>
     <w:p>
@@ -133,7 +139,8 @@
           <w:p>
             <w:pPr>
               <w:pStyle w:val="Normal"/>
-              <w:widowControl/>
+              <w:widowControl w:val="false"/>
+              <w:suppressAutoHyphens w:val="true"/>
               <w:spacing w:lineRule="auto" w:line="240" w:before="0" w:after="0"/>
               <w:jc w:val="left"/>
               <w:rPr>
@@ -163,7 +170,8 @@
           <w:p>
             <w:pPr>
               <w:pStyle w:val="Normal"/>
-              <w:widowControl/>
+              <w:widowControl w:val="false"/>
+              <w:suppressAutoHyphens w:val="true"/>
               <w:spacing w:lineRule="auto" w:line="240" w:before="0" w:after="0"/>
               <w:jc w:val="left"/>
               <w:rPr>
@@ -177,16 +185,19 @@
             </w:pPr>
             <w:r>
               <w:rPr>
-                <w:rFonts w:eastAsia="Aptos" w:cs=""/>
-                <w:kern w:val="2"/>
-                <w:lang w:val="es-CR" w:eastAsia="en-US" w:bidi="ar-SA"/>
-              </w:rPr>
-            </w:r>
-          </w:p>
-          <w:p>
-            <w:pPr>
-              <w:pStyle w:val="Normal"/>
-              <w:widowControl/>
+                <w:b/>
+                <w:bCs/>
+                <w:color w:val="C00000"/>
+                <w:sz w:val="20"/>
+                <w:szCs w:val="20"/>
+              </w:rPr>
+            </w:r>
+          </w:p>
+          <w:p>
+            <w:pPr>
+              <w:pStyle w:val="Normal"/>
+              <w:widowControl w:val="false"/>
+              <w:suppressAutoHyphens w:val="true"/>
               <w:spacing w:lineRule="auto" w:line="240" w:before="0" w:after="0"/>
               <w:jc w:val="left"/>
               <w:rPr>
@@ -200,16 +211,19 @@
             </w:pPr>
             <w:r>
               <w:rPr>
-                <w:rFonts w:eastAsia="Aptos" w:cs=""/>
-                <w:kern w:val="2"/>
-                <w:lang w:val="es-CR" w:eastAsia="en-US" w:bidi="ar-SA"/>
-              </w:rPr>
-            </w:r>
-          </w:p>
-          <w:p>
-            <w:pPr>
-              <w:pStyle w:val="Normal"/>
-              <w:widowControl/>
+                <w:b/>
+                <w:bCs/>
+                <w:color w:val="C00000"/>
+                <w:sz w:val="20"/>
+                <w:szCs w:val="20"/>
+              </w:rPr>
+            </w:r>
+          </w:p>
+          <w:p>
+            <w:pPr>
+              <w:pStyle w:val="Normal"/>
+              <w:widowControl w:val="false"/>
+              <w:suppressAutoHyphens w:val="true"/>
               <w:spacing w:lineRule="auto" w:line="240" w:before="0" w:after="0"/>
               <w:jc w:val="left"/>
               <w:rPr>
@@ -249,7 +263,8 @@
           <w:p>
             <w:pPr>
               <w:pStyle w:val="Normal"/>
-              <w:widowControl/>
+              <w:widowControl w:val="false"/>
+              <w:suppressAutoHyphens w:val="true"/>
               <w:spacing w:lineRule="auto" w:line="240" w:before="0" w:after="0"/>
               <w:jc w:val="left"/>
               <w:rPr>
@@ -271,47 +286,42 @@
           <w:p>
             <w:pPr>
               <w:pStyle w:val="Normal"/>
-              <w:widowControl/>
-              <w:spacing w:lineRule="auto" w:line="240" w:before="0" w:after="0"/>
-              <w:jc w:val="left"/>
-              <w:rPr>
-                <w:color w:val="C00000"/>
-              </w:rPr>
-            </w:pPr>
-            <w:r>
-              <w:rPr>
-                <w:rFonts w:eastAsia="Aptos" w:cs=""/>
-                <w:kern w:val="2"/>
-                <w:sz w:val="22"/>
-                <w:szCs w:val="22"/>
-                <w:lang w:val="es-CR" w:eastAsia="en-US" w:bidi="ar-SA"/>
-              </w:rPr>
-            </w:r>
-          </w:p>
-          <w:p>
-            <w:pPr>
-              <w:pStyle w:val="Normal"/>
-              <w:widowControl/>
-              <w:spacing w:lineRule="auto" w:line="240" w:before="0" w:after="0"/>
-              <w:jc w:val="left"/>
-              <w:rPr>
-                <w:color w:val="C00000"/>
-              </w:rPr>
-            </w:pPr>
-            <w:r>
-              <w:rPr>
-                <w:rFonts w:eastAsia="Aptos" w:cs=""/>
-                <w:kern w:val="2"/>
-                <w:sz w:val="22"/>
-                <w:szCs w:val="22"/>
-                <w:lang w:val="es-CR" w:eastAsia="en-US" w:bidi="ar-SA"/>
-              </w:rPr>
-            </w:r>
-          </w:p>
-          <w:p>
-            <w:pPr>
-              <w:pStyle w:val="Normal"/>
-              <w:widowControl/>
+              <w:widowControl w:val="false"/>
+              <w:suppressAutoHyphens w:val="true"/>
+              <w:spacing w:lineRule="auto" w:line="240" w:before="0" w:after="0"/>
+              <w:jc w:val="left"/>
+              <w:rPr>
+                <w:color w:val="C00000"/>
+              </w:rPr>
+            </w:pPr>
+            <w:r>
+              <w:rPr>
+                <w:color w:val="C00000"/>
+              </w:rPr>
+            </w:r>
+          </w:p>
+          <w:p>
+            <w:pPr>
+              <w:pStyle w:val="Normal"/>
+              <w:widowControl w:val="false"/>
+              <w:suppressAutoHyphens w:val="true"/>
+              <w:spacing w:lineRule="auto" w:line="240" w:before="0" w:after="0"/>
+              <w:jc w:val="left"/>
+              <w:rPr>
+                <w:color w:val="C00000"/>
+              </w:rPr>
+            </w:pPr>
+            <w:r>
+              <w:rPr>
+                <w:color w:val="C00000"/>
+              </w:rPr>
+            </w:r>
+          </w:p>
+          <w:p>
+            <w:pPr>
+              <w:pStyle w:val="Normal"/>
+              <w:widowControl w:val="false"/>
+              <w:suppressAutoHyphens w:val="true"/>
               <w:spacing w:lineRule="auto" w:line="240" w:before="0" w:after="0"/>
               <w:jc w:val="left"/>
               <w:rPr>
@@ -343,60 +353,51 @@
           <w:p>
             <w:pPr>
               <w:pStyle w:val="Normal"/>
-              <w:widowControl/>
-              <w:spacing w:lineRule="auto" w:line="240" w:before="0" w:after="0"/>
-              <w:jc w:val="left"/>
-              <w:rPr>
-                <w:color w:val="C00000"/>
-              </w:rPr>
-            </w:pPr>
-            <w:r>
-              <w:rPr>
-                <w:rFonts w:eastAsia="Aptos" w:cs=""/>
-                <w:kern w:val="2"/>
-                <w:sz w:val="22"/>
-                <w:szCs w:val="22"/>
-                <w:lang w:val="es-CR" w:eastAsia="en-US" w:bidi="ar-SA"/>
-              </w:rPr>
-            </w:r>
-          </w:p>
-          <w:p>
-            <w:pPr>
-              <w:pStyle w:val="Normal"/>
-              <w:widowControl/>
-              <w:spacing w:lineRule="auto" w:line="240" w:before="0" w:after="0"/>
-              <w:jc w:val="left"/>
-              <w:rPr>
-                <w:color w:val="C00000"/>
-              </w:rPr>
-            </w:pPr>
-            <w:r>
-              <w:rPr>
-                <w:rFonts w:eastAsia="Aptos" w:cs=""/>
-                <w:kern w:val="2"/>
-                <w:sz w:val="22"/>
-                <w:szCs w:val="22"/>
-                <w:lang w:val="es-CR" w:eastAsia="en-US" w:bidi="ar-SA"/>
-              </w:rPr>
-            </w:r>
-          </w:p>
-          <w:p>
-            <w:pPr>
-              <w:pStyle w:val="Normal"/>
-              <w:widowControl/>
-              <w:spacing w:lineRule="auto" w:line="240" w:before="0" w:after="0"/>
-              <w:jc w:val="left"/>
-              <w:rPr>
-                <w:color w:val="C00000"/>
-              </w:rPr>
-            </w:pPr>
-            <w:r>
-              <w:rPr>
-                <w:rFonts w:eastAsia="Aptos" w:cs=""/>
-                <w:kern w:val="2"/>
-                <w:sz w:val="22"/>
-                <w:szCs w:val="22"/>
-                <w:lang w:val="es-CR" w:eastAsia="en-US" w:bidi="ar-SA"/>
+              <w:widowControl w:val="false"/>
+              <w:suppressAutoHyphens w:val="true"/>
+              <w:spacing w:lineRule="auto" w:line="240" w:before="0" w:after="0"/>
+              <w:jc w:val="left"/>
+              <w:rPr>
+                <w:color w:val="C00000"/>
+              </w:rPr>
+            </w:pPr>
+            <w:r>
+              <w:rPr>
+                <w:color w:val="C00000"/>
+              </w:rPr>
+            </w:r>
+          </w:p>
+          <w:p>
+            <w:pPr>
+              <w:pStyle w:val="Normal"/>
+              <w:widowControl w:val="false"/>
+              <w:suppressAutoHyphens w:val="true"/>
+              <w:spacing w:lineRule="auto" w:line="240" w:before="0" w:after="0"/>
+              <w:jc w:val="left"/>
+              <w:rPr>
+                <w:color w:val="C00000"/>
+              </w:rPr>
+            </w:pPr>
+            <w:r>
+              <w:rPr>
+                <w:color w:val="C00000"/>
+              </w:rPr>
+            </w:r>
+          </w:p>
+          <w:p>
+            <w:pPr>
+              <w:pStyle w:val="Normal"/>
+              <w:widowControl w:val="false"/>
+              <w:suppressAutoHyphens w:val="true"/>
+              <w:spacing w:lineRule="auto" w:line="240" w:before="0" w:after="0"/>
+              <w:jc w:val="left"/>
+              <w:rPr>
+                <w:color w:val="C00000"/>
+              </w:rPr>
+            </w:pPr>
+            <w:r>
+              <w:rPr>
+                <w:color w:val="C00000"/>
               </w:rPr>
             </w:r>
           </w:p>
@@ -412,7 +413,8 @@
           <w:p>
             <w:pPr>
               <w:pStyle w:val="Normal"/>
-              <w:widowControl/>
+              <w:widowControl w:val="false"/>
+              <w:suppressAutoHyphens w:val="true"/>
               <w:spacing w:lineRule="auto" w:line="240" w:before="0" w:after="0"/>
               <w:jc w:val="left"/>
               <w:rPr>
@@ -436,21 +438,19 @@
           <w:p>
             <w:pPr>
               <w:pStyle w:val="Normal"/>
-              <w:widowControl/>
-              <w:spacing w:lineRule="auto" w:line="240" w:before="0" w:after="0"/>
-              <w:jc w:val="left"/>
-              <w:rPr>
-                <w:sz w:val="20"/>
-                <w:szCs w:val="20"/>
-              </w:rPr>
-            </w:pPr>
-            <w:r>
-              <w:rPr>
-                <w:rFonts w:eastAsia="Aptos" w:cs=""/>
-                <w:kern w:val="2"/>
-                <w:sz w:val="22"/>
-                <w:szCs w:val="22"/>
-                <w:lang w:val="es-CR" w:eastAsia="en-US" w:bidi="ar-SA"/>
+              <w:widowControl w:val="false"/>
+              <w:suppressAutoHyphens w:val="true"/>
+              <w:spacing w:lineRule="auto" w:line="240" w:before="0" w:after="0"/>
+              <w:jc w:val="left"/>
+              <w:rPr>
+                <w:sz w:val="20"/>
+                <w:szCs w:val="20"/>
+              </w:rPr>
+            </w:pPr>
+            <w:r>
+              <w:rPr>
+                <w:sz w:val="20"/>
+                <w:szCs w:val="20"/>
               </w:rPr>
             </w:r>
           </w:p>
@@ -463,7 +463,8 @@
           <w:p>
             <w:pPr>
               <w:pStyle w:val="Normal"/>
-              <w:widowControl/>
+              <w:widowControl w:val="false"/>
+              <w:suppressAutoHyphens w:val="true"/>
               <w:spacing w:lineRule="auto" w:line="240" w:before="0" w:after="0"/>
               <w:jc w:val="left"/>
               <w:rPr>
@@ -490,7 +491,8 @@
           <w:p>
             <w:pPr>
               <w:pStyle w:val="Normal"/>
-              <w:widowControl/>
+              <w:widowControl w:val="false"/>
+              <w:suppressAutoHyphens w:val="true"/>
               <w:spacing w:lineRule="auto" w:line="240" w:before="0" w:after="0"/>
               <w:jc w:val="left"/>
               <w:rPr>
@@ -528,32 +530,53 @@
                 <w:szCs w:val="20"/>
                 <w:lang w:val="es-CR" w:eastAsia="en-US" w:bidi="ar-SA"/>
               </w:rPr>
-              <w:t xml:space="preserve"> extraer si es propuesto por la Universidad (docentes, estudiantes) o repsonde a una solicitud concreta recibida (instituciones, grupos)</w:t>
-            </w:r>
-          </w:p>
-          <w:p>
-            <w:pPr>
-              <w:pStyle w:val="Normal"/>
-              <w:widowControl/>
-              <w:spacing w:lineRule="auto" w:line="240" w:before="0" w:after="0"/>
-              <w:jc w:val="left"/>
-              <w:rPr>
-                <w:sz w:val="20"/>
-                <w:szCs w:val="20"/>
-              </w:rPr>
-            </w:pPr>
-            <w:r>
-              <w:rPr>
-                <w:rFonts w:eastAsia="Aptos" w:cs=""/>
-                <w:kern w:val="2"/>
-                <w:lang w:val="es-CR" w:eastAsia="en-US" w:bidi="ar-SA"/>
-              </w:rPr>
-            </w:r>
-          </w:p>
-          <w:p>
-            <w:pPr>
-              <w:pStyle w:val="Normal"/>
-              <w:widowControl/>
+              <w:t xml:space="preserve"> extraer si es propuesto por la Universidad (docentes, estudiantes) o</w:t>
+            </w:r>
+            <w:r>
+              <w:rPr>
+                <w:rFonts w:eastAsia="Aptos" w:cs=""/>
+                <w:kern w:val="2"/>
+                <w:sz w:val="20"/>
+                <w:szCs w:val="20"/>
+                <w:lang w:val="es-CR" w:eastAsia="en-US" w:bidi="ar-SA"/>
+              </w:rPr>
+              <w:t xml:space="preserve"> responde </w:t>
+            </w:r>
+            <w:r>
+              <w:rPr>
+                <w:rFonts w:eastAsia="Aptos" w:cs=""/>
+                <w:kern w:val="2"/>
+                <w:sz w:val="20"/>
+                <w:szCs w:val="20"/>
+                <w:lang w:val="es-CR" w:eastAsia="en-US" w:bidi="ar-SA"/>
+              </w:rPr>
+              <w:t>a una solicitud concreta recibida (instituciones, grupos)</w:t>
+            </w:r>
+          </w:p>
+          <w:p>
+            <w:pPr>
+              <w:pStyle w:val="Normal"/>
+              <w:widowControl w:val="false"/>
+              <w:suppressAutoHyphens w:val="true"/>
+              <w:spacing w:lineRule="auto" w:line="240" w:before="0" w:after="0"/>
+              <w:jc w:val="left"/>
+              <w:rPr>
+                <w:sz w:val="20"/>
+                <w:szCs w:val="20"/>
+              </w:rPr>
+            </w:pPr>
+            <w:r>
+              <w:rPr>
+                <w:sz w:val="20"/>
+                <w:szCs w:val="20"/>
+              </w:rPr>
+            </w:r>
+          </w:p>
+          <w:p>
+            <w:pPr>
+              <w:pStyle w:val="Normal"/>
+              <w:widowControl w:val="false"/>
+              <w:suppressAutoHyphens w:val="true"/>
               <w:spacing w:lineRule="auto" w:line="240" w:before="0" w:after="0"/>
               <w:jc w:val="left"/>
               <w:rPr>
@@ -583,51 +606,46 @@
           <w:p>
             <w:pPr>
               <w:pStyle w:val="Normal"/>
-              <w:widowControl/>
-              <w:spacing w:lineRule="auto" w:line="240" w:before="0" w:after="0"/>
-              <w:jc w:val="left"/>
-              <w:rPr>
-                <w:sz w:val="20"/>
-                <w:szCs w:val="20"/>
-              </w:rPr>
-            </w:pPr>
-            <w:r>
-              <w:rPr>
-                <w:rFonts w:eastAsia="Aptos" w:cs=""/>
-                <w:b/>
-                <w:bCs/>
-                <w:kern w:val="2"/>
-                <w:u w:val="single"/>
-                <w:lang w:val="es-CR" w:eastAsia="en-US" w:bidi="ar-SA"/>
-              </w:rPr>
-            </w:r>
-          </w:p>
-          <w:p>
-            <w:pPr>
-              <w:pStyle w:val="Normal"/>
-              <w:widowControl/>
-              <w:spacing w:lineRule="auto" w:line="240" w:before="0" w:after="0"/>
-              <w:jc w:val="left"/>
-              <w:rPr>
-                <w:sz w:val="20"/>
-                <w:szCs w:val="20"/>
-              </w:rPr>
-            </w:pPr>
-            <w:r>
-              <w:rPr>
-                <w:rFonts w:eastAsia="Aptos" w:cs=""/>
-                <w:b/>
-                <w:bCs/>
-                <w:kern w:val="2"/>
-                <w:u w:val="single"/>
-                <w:lang w:val="es-CR" w:eastAsia="en-US" w:bidi="ar-SA"/>
-              </w:rPr>
-            </w:r>
-          </w:p>
-          <w:p>
-            <w:pPr>
-              <w:pStyle w:val="Normal"/>
-              <w:widowControl/>
+              <w:widowControl w:val="false"/>
+              <w:suppressAutoHyphens w:val="true"/>
+              <w:spacing w:lineRule="auto" w:line="240" w:before="0" w:after="0"/>
+              <w:jc w:val="left"/>
+              <w:rPr>
+                <w:sz w:val="20"/>
+                <w:szCs w:val="20"/>
+              </w:rPr>
+            </w:pPr>
+            <w:r>
+              <w:rPr>
+                <w:sz w:val="20"/>
+                <w:szCs w:val="20"/>
+              </w:rPr>
+            </w:r>
+          </w:p>
+          <w:p>
+            <w:pPr>
+              <w:pStyle w:val="Normal"/>
+              <w:widowControl w:val="false"/>
+              <w:suppressAutoHyphens w:val="true"/>
+              <w:spacing w:lineRule="auto" w:line="240" w:before="0" w:after="0"/>
+              <w:jc w:val="left"/>
+              <w:rPr>
+                <w:sz w:val="20"/>
+                <w:szCs w:val="20"/>
+              </w:rPr>
+            </w:pPr>
+            <w:r>
+              <w:rPr>
+                <w:sz w:val="20"/>
+                <w:szCs w:val="20"/>
+              </w:rPr>
+            </w:r>
+          </w:p>
+          <w:p>
+            <w:pPr>
+              <w:pStyle w:val="Normal"/>
+              <w:widowControl w:val="false"/>
+              <w:suppressAutoHyphens w:val="true"/>
               <w:spacing w:lineRule="auto" w:line="240" w:before="0" w:after="0"/>
               <w:jc w:val="left"/>
               <w:rPr>
@@ -657,7 +675,8 @@
           <w:p>
             <w:pPr>
               <w:pStyle w:val="Normal"/>
-              <w:widowControl/>
+              <w:widowControl w:val="false"/>
+              <w:suppressAutoHyphens w:val="true"/>
               <w:spacing w:lineRule="auto" w:line="240" w:before="0" w:after="0"/>
               <w:jc w:val="left"/>
               <w:rPr>
@@ -687,29 +706,27 @@
           <w:p>
             <w:pPr>
               <w:pStyle w:val="Normal"/>
-              <w:widowControl/>
-              <w:spacing w:lineRule="auto" w:line="240" w:before="0" w:after="0"/>
-              <w:jc w:val="left"/>
-              <w:rPr>
-                <w:sz w:val="20"/>
-                <w:szCs w:val="20"/>
-              </w:rPr>
-            </w:pPr>
-            <w:r>
-              <w:rPr>
-                <w:rFonts w:eastAsia="Aptos" w:cs=""/>
-                <w:b w:val="false"/>
-                <w:bCs w:val="false"/>
-                <w:kern w:val="2"/>
-                <w:u w:val="none"/>
-                <w:lang w:val="es-CR" w:eastAsia="en-US" w:bidi="ar-SA"/>
-              </w:rPr>
-            </w:r>
-          </w:p>
-          <w:p>
-            <w:pPr>
-              <w:pStyle w:val="Normal"/>
-              <w:widowControl/>
+              <w:widowControl w:val="false"/>
+              <w:suppressAutoHyphens w:val="true"/>
+              <w:spacing w:lineRule="auto" w:line="240" w:before="0" w:after="0"/>
+              <w:jc w:val="left"/>
+              <w:rPr>
+                <w:sz w:val="20"/>
+                <w:szCs w:val="20"/>
+              </w:rPr>
+            </w:pPr>
+            <w:r>
+              <w:rPr>
+                <w:sz w:val="20"/>
+                <w:szCs w:val="20"/>
+              </w:rPr>
+            </w:r>
+          </w:p>
+          <w:p>
+            <w:pPr>
+              <w:pStyle w:val="Normal"/>
+              <w:widowControl w:val="false"/>
+              <w:suppressAutoHyphens w:val="true"/>
               <w:spacing w:lineRule="auto" w:line="240" w:before="0" w:after="0"/>
               <w:jc w:val="left"/>
               <w:rPr>
@@ -739,7 +756,8 @@
           <w:p>
             <w:pPr>
               <w:pStyle w:val="Normal"/>
-              <w:widowControl/>
+              <w:widowControl w:val="false"/>
+              <w:suppressAutoHyphens w:val="true"/>
               <w:spacing w:lineRule="auto" w:line="240" w:before="0" w:after="0"/>
               <w:jc w:val="left"/>
               <w:rPr>
@@ -763,39 +781,14 @@
                 <w:u w:val="none"/>
                 <w:lang w:val="es-CR" w:eastAsia="en-US" w:bidi="ar-SA"/>
               </w:rPr>
-              <w:t xml:space="preserve">Enfocarnos solo en </w:t>
-            </w:r>
-            <w:r>
-              <w:rPr>
-                <w:rFonts w:eastAsia="Aptos" w:cs=""/>
-                <w:b w:val="false"/>
-                <w:bCs w:val="false"/>
-                <w:kern w:val="2"/>
-                <w:sz w:val="20"/>
-                <w:szCs w:val="20"/>
-                <w:u w:val="none"/>
-                <w:lang w:val="es-CR" w:eastAsia="en-US" w:bidi="ar-SA"/>
-              </w:rPr>
-              <w:t>proyectos</w:t>
-            </w:r>
-            <w:r>
-              <w:rPr>
-                <w:rFonts w:eastAsia="Aptos" w:cs=""/>
-                <w:b w:val="false"/>
-                <w:bCs w:val="false"/>
-                <w:kern w:val="2"/>
-                <w:sz w:val="20"/>
-                <w:szCs w:val="20"/>
-                <w:u w:val="none"/>
-                <w:lang w:val="es-CR" w:eastAsia="en-US" w:bidi="ar-SA"/>
-              </w:rPr>
-              <w:t xml:space="preserve"> vigentes</w:t>
-            </w:r>
-          </w:p>
-          <w:p>
-            <w:pPr>
-              <w:pStyle w:val="Normal"/>
-              <w:widowControl/>
+              <w:t>Enfocarnos solo en proyectos vigentes</w:t>
+            </w:r>
+          </w:p>
+          <w:p>
+            <w:pPr>
+              <w:pStyle w:val="Normal"/>
+              <w:widowControl w:val="false"/>
+              <w:suppressAutoHyphens w:val="true"/>
               <w:spacing w:lineRule="auto" w:line="240" w:before="0" w:after="0"/>
               <w:jc w:val="left"/>
               <w:rPr>
@@ -819,39 +812,14 @@
                 <w:u w:val="none"/>
                 <w:lang w:val="es-CR" w:eastAsia="en-US" w:bidi="ar-SA"/>
               </w:rPr>
-              <w:t>¿Quien propuso el p</w:t>
-            </w:r>
-            <w:r>
-              <w:rPr>
-                <w:rFonts w:eastAsia="Aptos" w:cs=""/>
-                <w:b w:val="false"/>
-                <w:bCs w:val="false"/>
-                <w:kern w:val="2"/>
-                <w:sz w:val="20"/>
-                <w:szCs w:val="20"/>
-                <w:u w:val="none"/>
-                <w:lang w:val="es-CR" w:eastAsia="en-US" w:bidi="ar-SA"/>
-              </w:rPr>
-              <w:t>r</w:t>
-            </w:r>
-            <w:r>
-              <w:rPr>
-                <w:rFonts w:eastAsia="Aptos" w:cs=""/>
-                <w:b w:val="false"/>
-                <w:bCs w:val="false"/>
-                <w:kern w:val="2"/>
-                <w:sz w:val="20"/>
-                <w:szCs w:val="20"/>
-                <w:u w:val="none"/>
-                <w:lang w:val="es-CR" w:eastAsia="en-US" w:bidi="ar-SA"/>
-              </w:rPr>
-              <w:t>oyecto?</w:t>
-            </w:r>
-          </w:p>
-          <w:p>
-            <w:pPr>
-              <w:pStyle w:val="Normal"/>
-              <w:widowControl/>
+              <w:t>¿Quien propuso el proyecto?</w:t>
+            </w:r>
+          </w:p>
+          <w:p>
+            <w:pPr>
+              <w:pStyle w:val="Normal"/>
+              <w:widowControl w:val="false"/>
+              <w:suppressAutoHyphens w:val="true"/>
               <w:spacing w:lineRule="auto" w:line="240" w:before="0" w:after="0"/>
               <w:jc w:val="left"/>
               <w:rPr>
@@ -865,19 +833,19 @@
             </w:pPr>
             <w:r>
               <w:rPr>
-                <w:rFonts w:eastAsia="Aptos" w:cs=""/>
-                <w:b w:val="false"/>
-                <w:bCs w:val="false"/>
-                <w:kern w:val="2"/>
-                <w:u w:val="none"/>
-                <w:lang w:val="es-CR" w:eastAsia="en-US" w:bidi="ar-SA"/>
-              </w:rPr>
-            </w:r>
-          </w:p>
-          <w:p>
-            <w:pPr>
-              <w:pStyle w:val="Normal"/>
-              <w:widowControl/>
+                <w:b/>
+                <w:bCs/>
+                <w:sz w:val="20"/>
+                <w:szCs w:val="20"/>
+                <w:u w:val="single"/>
+              </w:rPr>
+            </w:r>
+          </w:p>
+          <w:p>
+            <w:pPr>
+              <w:pStyle w:val="Normal"/>
+              <w:widowControl w:val="false"/>
+              <w:suppressAutoHyphens w:val="true"/>
               <w:spacing w:lineRule="auto" w:line="240" w:before="0" w:after="0"/>
               <w:jc w:val="left"/>
               <w:rPr>
@@ -891,12 +859,11 @@
             </w:pPr>
             <w:r>
               <w:rPr>
-                <w:rFonts w:eastAsia="Aptos" w:cs=""/>
-                <w:b w:val="false"/>
-                <w:bCs w:val="false"/>
-                <w:kern w:val="2"/>
-                <w:u w:val="none"/>
-                <w:lang w:val="es-CR" w:eastAsia="en-US" w:bidi="ar-SA"/>
+                <w:b/>
+                <w:bCs/>
+                <w:sz w:val="20"/>
+                <w:szCs w:val="20"/>
+                <w:u w:val="single"/>
               </w:rPr>
             </w:r>
           </w:p>
@@ -912,7 +879,8 @@
           <w:p>
             <w:pPr>
               <w:pStyle w:val="Normal"/>
-              <w:widowControl/>
+              <w:widowControl w:val="false"/>
+              <w:suppressAutoHyphens w:val="true"/>
               <w:spacing w:lineRule="auto" w:line="240" w:before="0" w:after="0"/>
               <w:jc w:val="left"/>
               <w:rPr>
@@ -941,7 +909,8 @@
           <w:p>
             <w:pPr>
               <w:pStyle w:val="Normal"/>
-              <w:widowControl/>
+              <w:widowControl w:val="false"/>
+              <w:suppressAutoHyphens w:val="true"/>
               <w:spacing w:lineRule="auto" w:line="240" w:before="0" w:after="0"/>
               <w:jc w:val="left"/>
               <w:rPr>
@@ -999,7 +968,27 @@
           <w:p>
             <w:pPr>
               <w:pStyle w:val="Normal"/>
-              <w:widowControl/>
+              <w:widowControl w:val="false"/>
+              <w:suppressAutoHyphens w:val="true"/>
+              <w:spacing w:lineRule="auto" w:line="240" w:before="0" w:after="0"/>
+              <w:jc w:val="left"/>
+              <w:rPr>
+                <w:sz w:val="20"/>
+                <w:szCs w:val="20"/>
+              </w:rPr>
+            </w:pPr>
+            <w:r>
+              <w:rPr>
+                <w:sz w:val="20"/>
+                <w:szCs w:val="20"/>
+              </w:rPr>
+            </w:r>
+          </w:p>
+          <w:p>
+            <w:pPr>
+              <w:pStyle w:val="Normal"/>
+              <w:widowControl w:val="false"/>
+              <w:suppressAutoHyphens w:val="true"/>
               <w:spacing w:lineRule="auto" w:line="240" w:before="0" w:after="0"/>
               <w:jc w:val="left"/>
               <w:rPr>
@@ -1015,65 +1004,33 @@
                 <w:szCs w:val="22"/>
                 <w:lang w:val="es-CR" w:eastAsia="en-US" w:bidi="ar-SA"/>
               </w:rPr>
-            </w:r>
-          </w:p>
-          <w:p>
-            <w:pPr>
-              <w:pStyle w:val="Normal"/>
-              <w:widowControl/>
-              <w:spacing w:lineRule="auto" w:line="240" w:before="0" w:after="0"/>
-              <w:jc w:val="left"/>
-              <w:rPr>
-                <w:sz w:val="20"/>
-                <w:szCs w:val="20"/>
-              </w:rPr>
-            </w:pPr>
-            <w:r>
-              <w:rPr>
-                <w:rFonts w:eastAsia="Aptos" w:cs=""/>
-                <w:kern w:val="2"/>
-                <w:sz w:val="22"/>
-                <w:szCs w:val="22"/>
-                <w:lang w:val="es-CR" w:eastAsia="en-US" w:bidi="ar-SA"/>
-              </w:rPr>
-              <w:t xml:space="preserve">- </w:t>
-            </w:r>
-            <w:r>
-              <w:rPr>
-                <w:rFonts w:eastAsia="Aptos" w:cs=""/>
-                <w:kern w:val="2"/>
-                <w:sz w:val="22"/>
-                <w:szCs w:val="22"/>
-                <w:lang w:val="es-CR" w:eastAsia="en-US" w:bidi="ar-SA"/>
-              </w:rPr>
-              <w:t>Beneficios propios de la universidad</w:t>
-            </w:r>
-          </w:p>
-          <w:p>
-            <w:pPr>
-              <w:pStyle w:val="Normal"/>
-              <w:widowControl/>
-              <w:spacing w:lineRule="auto" w:line="240" w:before="0" w:after="0"/>
-              <w:jc w:val="left"/>
-              <w:rPr>
-                <w:sz w:val="20"/>
-                <w:szCs w:val="20"/>
-              </w:rPr>
-            </w:pPr>
-            <w:r>
-              <w:rPr>
-                <w:rFonts w:eastAsia="Aptos" w:cs=""/>
-                <w:kern w:val="2"/>
-                <w:sz w:val="22"/>
-                <w:szCs w:val="22"/>
-                <w:lang w:val="es-CR" w:eastAsia="en-US" w:bidi="ar-SA"/>
-              </w:rPr>
-            </w:r>
-          </w:p>
-          <w:p>
-            <w:pPr>
-              <w:pStyle w:val="Normal"/>
-              <w:widowControl/>
+              <w:t>- Beneficios propios de la universidad</w:t>
+            </w:r>
+          </w:p>
+          <w:p>
+            <w:pPr>
+              <w:pStyle w:val="Normal"/>
+              <w:widowControl w:val="false"/>
+              <w:suppressAutoHyphens w:val="true"/>
+              <w:spacing w:lineRule="auto" w:line="240" w:before="0" w:after="0"/>
+              <w:jc w:val="left"/>
+              <w:rPr>
+                <w:sz w:val="20"/>
+                <w:szCs w:val="20"/>
+              </w:rPr>
+            </w:pPr>
+            <w:r>
+              <w:rPr>
+                <w:sz w:val="20"/>
+                <w:szCs w:val="20"/>
+              </w:rPr>
+            </w:r>
+          </w:p>
+          <w:p>
+            <w:pPr>
+              <w:pStyle w:val="Normal"/>
+              <w:widowControl w:val="false"/>
+              <w:suppressAutoHyphens w:val="true"/>
               <w:spacing w:lineRule="auto" w:line="240" w:before="0" w:after="0"/>
               <w:jc w:val="left"/>
               <w:rPr>
@@ -1118,7 +1075,8 @@
           <w:p>
             <w:pPr>
               <w:pStyle w:val="Normal"/>
-              <w:widowControl/>
+              <w:widowControl w:val="false"/>
+              <w:suppressAutoHyphens w:val="true"/>
               <w:spacing w:lineRule="auto" w:line="240" w:before="0" w:after="0"/>
               <w:jc w:val="left"/>
               <w:rPr>
@@ -1151,7 +1109,8 @@
           <w:p>
             <w:pPr>
               <w:pStyle w:val="Normal"/>
-              <w:widowControl/>
+              <w:widowControl w:val="false"/>
+              <w:suppressAutoHyphens w:val="true"/>
               <w:spacing w:lineRule="auto" w:line="240" w:before="0" w:after="0"/>
               <w:jc w:val="left"/>
               <w:rPr>
@@ -1184,26 +1143,27 @@
           <w:p>
             <w:pPr>
               <w:pStyle w:val="Normal"/>
-              <w:widowControl/>
-              <w:spacing w:lineRule="auto" w:line="240" w:before="0" w:after="0"/>
-              <w:jc w:val="left"/>
-              <w:rPr>
-                <w:sz w:val="20"/>
-                <w:szCs w:val="20"/>
-              </w:rPr>
-            </w:pPr>
-            <w:r>
-              <w:rPr>
-                <w:rFonts w:eastAsia="Aptos" w:cs=""/>
-                <w:kern w:val="2"/>
-                <w:lang w:val="es-CR" w:eastAsia="en-US" w:bidi="ar-SA"/>
-              </w:rPr>
-            </w:r>
-          </w:p>
-          <w:p>
-            <w:pPr>
-              <w:pStyle w:val="Normal"/>
-              <w:widowControl/>
+              <w:widowControl w:val="false"/>
+              <w:suppressAutoHyphens w:val="true"/>
+              <w:spacing w:lineRule="auto" w:line="240" w:before="0" w:after="0"/>
+              <w:jc w:val="left"/>
+              <w:rPr>
+                <w:sz w:val="20"/>
+                <w:szCs w:val="20"/>
+              </w:rPr>
+            </w:pPr>
+            <w:r>
+              <w:rPr>
+                <w:sz w:val="20"/>
+                <w:szCs w:val="20"/>
+              </w:rPr>
+            </w:r>
+          </w:p>
+          <w:p>
+            <w:pPr>
+              <w:pStyle w:val="Normal"/>
+              <w:widowControl w:val="false"/>
+              <w:suppressAutoHyphens w:val="true"/>
               <w:spacing w:lineRule="auto" w:line="240" w:before="0" w:after="0"/>
               <w:jc w:val="left"/>
               <w:rPr>
@@ -1225,26 +1185,27 @@
           <w:p>
             <w:pPr>
               <w:pStyle w:val="Normal"/>
-              <w:widowControl/>
-              <w:spacing w:lineRule="auto" w:line="240" w:before="0" w:after="0"/>
-              <w:jc w:val="left"/>
-              <w:rPr>
-                <w:sz w:val="20"/>
-                <w:szCs w:val="20"/>
-              </w:rPr>
-            </w:pPr>
-            <w:r>
-              <w:rPr>
-                <w:rFonts w:eastAsia="Aptos" w:cs=""/>
-                <w:kern w:val="2"/>
-                <w:lang w:val="es-CR" w:eastAsia="en-US" w:bidi="ar-SA"/>
-              </w:rPr>
-            </w:r>
-          </w:p>
-          <w:p>
-            <w:pPr>
-              <w:pStyle w:val="Normal"/>
-              <w:widowControl/>
+              <w:widowControl w:val="false"/>
+              <w:suppressAutoHyphens w:val="true"/>
+              <w:spacing w:lineRule="auto" w:line="240" w:before="0" w:after="0"/>
+              <w:jc w:val="left"/>
+              <w:rPr>
+                <w:sz w:val="20"/>
+                <w:szCs w:val="20"/>
+              </w:rPr>
+            </w:pPr>
+            <w:r>
+              <w:rPr>
+                <w:sz w:val="20"/>
+                <w:szCs w:val="20"/>
+              </w:rPr>
+            </w:r>
+          </w:p>
+          <w:p>
+            <w:pPr>
+              <w:pStyle w:val="Normal"/>
+              <w:widowControl w:val="false"/>
+              <w:suppressAutoHyphens w:val="true"/>
               <w:spacing w:lineRule="auto" w:line="240" w:before="0" w:after="0"/>
               <w:jc w:val="left"/>
               <w:rPr>
@@ -1277,7 +1238,8 @@
           <w:p>
             <w:pPr>
               <w:pStyle w:val="Normal"/>
-              <w:widowControl/>
+              <w:widowControl w:val="false"/>
+              <w:suppressAutoHyphens w:val="true"/>
               <w:spacing w:lineRule="auto" w:line="240" w:before="0" w:after="0"/>
               <w:jc w:val="left"/>
               <w:rPr>
@@ -1322,7 +1284,8 @@
           <w:p>
             <w:pPr>
               <w:pStyle w:val="Normal"/>
-              <w:widowControl/>
+              <w:widowControl w:val="false"/>
+              <w:suppressAutoHyphens w:val="true"/>
               <w:spacing w:lineRule="auto" w:line="240" w:before="0" w:after="0"/>
               <w:jc w:val="left"/>
               <w:rPr>
@@ -1357,7 +1320,8 @@
           <w:p>
             <w:pPr>
               <w:pStyle w:val="Normal"/>
-              <w:widowControl/>
+              <w:widowControl w:val="false"/>
+              <w:suppressAutoHyphens w:val="true"/>
               <w:spacing w:lineRule="auto" w:line="240" w:before="0" w:after="0"/>
               <w:jc w:val="left"/>
               <w:rPr>
@@ -1389,7 +1353,8 @@
           <w:p>
             <w:pPr>
               <w:pStyle w:val="Normal"/>
-              <w:widowControl/>
+              <w:widowControl w:val="false"/>
+              <w:suppressAutoHyphens w:val="true"/>
               <w:spacing w:lineRule="auto" w:line="240" w:before="0" w:after="0"/>
               <w:jc w:val="left"/>
               <w:rPr>
@@ -1421,28 +1386,27 @@
           <w:p>
             <w:pPr>
               <w:pStyle w:val="Normal"/>
-              <w:widowControl/>
-              <w:spacing w:lineRule="auto" w:line="240" w:before="0" w:after="0"/>
-              <w:jc w:val="left"/>
-              <w:rPr>
-                <w:sz w:val="20"/>
-                <w:szCs w:val="20"/>
-              </w:rPr>
-            </w:pPr>
-            <w:r>
-              <w:rPr>
-                <w:rFonts w:eastAsia="Aptos" w:cs=""/>
-                <w:kern w:val="2"/>
-                <w:sz w:val="22"/>
-                <w:szCs w:val="22"/>
-                <w:lang w:val="es-CR" w:eastAsia="en-US" w:bidi="ar-SA"/>
-              </w:rPr>
-            </w:r>
-          </w:p>
-          <w:p>
-            <w:pPr>
-              <w:pStyle w:val="Normal"/>
-              <w:widowControl/>
+              <w:widowControl w:val="false"/>
+              <w:suppressAutoHyphens w:val="true"/>
+              <w:spacing w:lineRule="auto" w:line="240" w:before="0" w:after="0"/>
+              <w:jc w:val="left"/>
+              <w:rPr>
+                <w:sz w:val="20"/>
+                <w:szCs w:val="20"/>
+              </w:rPr>
+            </w:pPr>
+            <w:r>
+              <w:rPr>
+                <w:sz w:val="20"/>
+                <w:szCs w:val="20"/>
+              </w:rPr>
+            </w:r>
+          </w:p>
+          <w:p>
+            <w:pPr>
+              <w:pStyle w:val="Normal"/>
+              <w:widowControl w:val="false"/>
+              <w:suppressAutoHyphens w:val="true"/>
               <w:spacing w:lineRule="auto" w:line="240" w:before="0" w:after="0"/>
               <w:jc w:val="left"/>
               <w:rPr>
@@ -1466,7 +1430,8 @@
           <w:p>
             <w:pPr>
               <w:pStyle w:val="Normal"/>
-              <w:widowControl/>
+              <w:widowControl w:val="false"/>
+              <w:suppressAutoHyphens w:val="true"/>
               <w:spacing w:lineRule="auto" w:line="240" w:before="0" w:after="0"/>
               <w:jc w:val="left"/>
               <w:rPr>
@@ -1499,7 +1464,8 @@
           <w:p>
             <w:pPr>
               <w:pStyle w:val="Normal"/>
-              <w:widowControl/>
+              <w:widowControl w:val="false"/>
+              <w:suppressAutoHyphens w:val="true"/>
               <w:spacing w:lineRule="auto" w:line="240" w:before="0" w:after="0"/>
               <w:jc w:val="left"/>
               <w:rPr>
@@ -1532,7 +1498,8 @@
           <w:p>
             <w:pPr>
               <w:pStyle w:val="Normal"/>
-              <w:widowControl/>
+              <w:widowControl w:val="false"/>
+              <w:suppressAutoHyphens w:val="true"/>
               <w:spacing w:lineRule="auto" w:line="240" w:before="0" w:after="0"/>
               <w:jc w:val="left"/>
               <w:rPr>
@@ -1564,7 +1531,8 @@
           <w:p>
             <w:pPr>
               <w:pStyle w:val="Normal"/>
-              <w:widowControl/>
+              <w:widowControl w:val="false"/>
+              <w:suppressAutoHyphens w:val="true"/>
               <w:spacing w:lineRule="auto" w:line="240" w:before="0" w:after="0"/>
               <w:jc w:val="left"/>
               <w:rPr>
@@ -1596,7 +1564,8 @@
           <w:p>
             <w:pPr>
               <w:pStyle w:val="Normal"/>
-              <w:widowControl/>
+              <w:widowControl w:val="false"/>
+              <w:suppressAutoHyphens w:val="true"/>
               <w:spacing w:lineRule="auto" w:line="240" w:before="0" w:after="0"/>
               <w:jc w:val="left"/>
               <w:rPr>
@@ -1628,21 +1597,19 @@
           <w:p>
             <w:pPr>
               <w:pStyle w:val="Normal"/>
-              <w:widowControl/>
-              <w:spacing w:lineRule="auto" w:line="240" w:before="0" w:after="0"/>
-              <w:jc w:val="left"/>
-              <w:rPr>
-                <w:sz w:val="20"/>
-                <w:szCs w:val="20"/>
-              </w:rPr>
-            </w:pPr>
-            <w:r>
-              <w:rPr>
-                <w:rFonts w:eastAsia="Aptos" w:cs=""/>
-                <w:kern w:val="2"/>
-                <w:sz w:val="22"/>
-                <w:szCs w:val="22"/>
-                <w:lang w:val="es-CR" w:eastAsia="en-US" w:bidi="ar-SA"/>
+              <w:widowControl w:val="false"/>
+              <w:suppressAutoHyphens w:val="true"/>
+              <w:spacing w:lineRule="auto" w:line="240" w:before="0" w:after="0"/>
+              <w:jc w:val="left"/>
+              <w:rPr>
+                <w:sz w:val="20"/>
+                <w:szCs w:val="20"/>
+              </w:rPr>
+            </w:pPr>
+            <w:r>
+              <w:rPr>
+                <w:sz w:val="20"/>
+                <w:szCs w:val="20"/>
               </w:rPr>
             </w:r>
           </w:p>
@@ -1658,7 +1625,8 @@
           <w:p>
             <w:pPr>
               <w:pStyle w:val="Normal"/>
-              <w:widowControl/>
+              <w:widowControl w:val="false"/>
+              <w:suppressAutoHyphens w:val="true"/>
               <w:spacing w:lineRule="auto" w:line="240" w:before="0" w:after="0"/>
               <w:jc w:val="left"/>
               <w:rPr>
@@ -1687,7 +1655,8 @@
           <w:p>
             <w:pPr>
               <w:pStyle w:val="Normal"/>
-              <w:widowControl/>
+              <w:widowControl w:val="false"/>
+              <w:suppressAutoHyphens w:val="true"/>
               <w:spacing w:lineRule="auto" w:line="240" w:before="0" w:after="0"/>
               <w:jc w:val="left"/>
               <w:rPr>
@@ -1709,28 +1678,27 @@
           <w:p>
             <w:pPr>
               <w:pStyle w:val="Normal"/>
-              <w:widowControl/>
-              <w:spacing w:lineRule="auto" w:line="240" w:before="0" w:after="0"/>
-              <w:jc w:val="left"/>
-              <w:rPr>
-                <w:sz w:val="20"/>
-                <w:szCs w:val="20"/>
-              </w:rPr>
-            </w:pPr>
-            <w:r>
-              <w:rPr>
-                <w:rFonts w:eastAsia="Aptos" w:cs=""/>
-                <w:kern w:val="2"/>
-                <w:sz w:val="22"/>
-                <w:szCs w:val="22"/>
-                <w:lang w:val="es-CR" w:eastAsia="en-US" w:bidi="ar-SA"/>
-              </w:rPr>
-            </w:r>
-          </w:p>
-          <w:p>
-            <w:pPr>
-              <w:pStyle w:val="Normal"/>
-              <w:widowControl/>
+              <w:widowControl w:val="false"/>
+              <w:suppressAutoHyphens w:val="true"/>
+              <w:spacing w:lineRule="auto" w:line="240" w:before="0" w:after="0"/>
+              <w:jc w:val="left"/>
+              <w:rPr>
+                <w:sz w:val="20"/>
+                <w:szCs w:val="20"/>
+              </w:rPr>
+            </w:pPr>
+            <w:r>
+              <w:rPr>
+                <w:sz w:val="20"/>
+                <w:szCs w:val="20"/>
+              </w:rPr>
+            </w:r>
+          </w:p>
+          <w:p>
+            <w:pPr>
+              <w:pStyle w:val="Normal"/>
+              <w:widowControl w:val="false"/>
+              <w:suppressAutoHyphens w:val="true"/>
               <w:spacing w:lineRule="auto" w:line="240" w:before="0" w:after="0"/>
               <w:jc w:val="left"/>
               <w:rPr>
@@ -1752,7 +1720,8 @@
           <w:p>
             <w:pPr>
               <w:pStyle w:val="Normal"/>
-              <w:widowControl/>
+              <w:widowControl w:val="false"/>
+              <w:suppressAutoHyphens w:val="true"/>
               <w:spacing w:lineRule="auto" w:line="240" w:before="0" w:after="0"/>
               <w:jc w:val="left"/>
               <w:rPr>
@@ -1785,7 +1754,8 @@
           <w:p>
             <w:pPr>
               <w:pStyle w:val="Normal"/>
-              <w:widowControl/>
+              <w:widowControl w:val="false"/>
+              <w:suppressAutoHyphens w:val="true"/>
               <w:spacing w:lineRule="auto" w:line="240" w:before="0" w:after="0"/>
               <w:jc w:val="left"/>
               <w:rPr>
@@ -1818,7 +1788,8 @@
           <w:p>
             <w:pPr>
               <w:pStyle w:val="Normal"/>
-              <w:widowControl/>
+              <w:widowControl w:val="false"/>
+              <w:suppressAutoHyphens w:val="true"/>
               <w:spacing w:lineRule="auto" w:line="240" w:before="0" w:after="0"/>
               <w:jc w:val="left"/>
               <w:rPr>
@@ -1851,7 +1822,8 @@
           <w:p>
             <w:pPr>
               <w:pStyle w:val="Normal"/>
-              <w:widowControl/>
+              <w:widowControl w:val="false"/>
+              <w:suppressAutoHyphens w:val="true"/>
               <w:spacing w:lineRule="auto" w:line="240" w:before="0" w:after="0"/>
               <w:jc w:val="left"/>
               <w:rPr>
@@ -1884,7 +1856,8 @@
           <w:p>
             <w:pPr>
               <w:pStyle w:val="Normal"/>
-              <w:widowControl/>
+              <w:widowControl w:val="false"/>
+              <w:suppressAutoHyphens w:val="true"/>
               <w:spacing w:lineRule="auto" w:line="240" w:before="0" w:after="0"/>
               <w:jc w:val="left"/>
               <w:rPr>
@@ -1916,7 +1889,8 @@
           <w:p>
             <w:pPr>
               <w:pStyle w:val="Normal"/>
-              <w:widowControl/>
+              <w:widowControl w:val="false"/>
+              <w:suppressAutoHyphens w:val="true"/>
               <w:spacing w:lineRule="auto" w:line="240" w:before="0" w:after="0"/>
               <w:jc w:val="left"/>
               <w:rPr>
@@ -1948,7 +1922,8 @@
           <w:p>
             <w:pPr>
               <w:pStyle w:val="Normal"/>
-              <w:widowControl/>
+              <w:widowControl w:val="false"/>
+              <w:suppressAutoHyphens w:val="true"/>
               <w:spacing w:lineRule="auto" w:line="240" w:before="0" w:after="0"/>
               <w:jc w:val="left"/>
               <w:rPr>
@@ -1980,28 +1955,27 @@
           <w:p>
             <w:pPr>
               <w:pStyle w:val="Normal"/>
-              <w:widowControl/>
-              <w:spacing w:lineRule="auto" w:line="240" w:before="0" w:after="0"/>
-              <w:jc w:val="left"/>
-              <w:rPr>
-                <w:sz w:val="20"/>
-                <w:szCs w:val="20"/>
-              </w:rPr>
-            </w:pPr>
-            <w:r>
-              <w:rPr>
-                <w:rFonts w:eastAsia="Aptos" w:cs=""/>
-                <w:kern w:val="2"/>
-                <w:sz w:val="22"/>
-                <w:szCs w:val="22"/>
-                <w:lang w:val="es-CR" w:eastAsia="en-US" w:bidi="ar-SA"/>
-              </w:rPr>
-            </w:r>
-          </w:p>
-          <w:p>
-            <w:pPr>
-              <w:pStyle w:val="Normal"/>
-              <w:widowControl/>
+              <w:widowControl w:val="false"/>
+              <w:suppressAutoHyphens w:val="true"/>
+              <w:spacing w:lineRule="auto" w:line="240" w:before="0" w:after="0"/>
+              <w:jc w:val="left"/>
+              <w:rPr>
+                <w:sz w:val="20"/>
+                <w:szCs w:val="20"/>
+              </w:rPr>
+            </w:pPr>
+            <w:r>
+              <w:rPr>
+                <w:sz w:val="20"/>
+                <w:szCs w:val="20"/>
+              </w:rPr>
+            </w:r>
+          </w:p>
+          <w:p>
+            <w:pPr>
+              <w:pStyle w:val="Normal"/>
+              <w:widowControl w:val="false"/>
+              <w:suppressAutoHyphens w:val="true"/>
               <w:spacing w:lineRule="auto" w:line="240" w:before="0" w:after="0"/>
               <w:jc w:val="left"/>
               <w:rPr>
@@ -2025,7 +1999,8 @@
           <w:p>
             <w:pPr>
               <w:pStyle w:val="Normal"/>
-              <w:widowControl/>
+              <w:widowControl w:val="false"/>
+              <w:suppressAutoHyphens w:val="true"/>
               <w:spacing w:lineRule="auto" w:line="240" w:before="0" w:after="0"/>
               <w:jc w:val="left"/>
               <w:rPr>
@@ -2047,7 +2022,8 @@
           <w:p>
             <w:pPr>
               <w:pStyle w:val="Normal"/>
-              <w:widowControl/>
+              <w:widowControl w:val="false"/>
+              <w:suppressAutoHyphens w:val="true"/>
               <w:spacing w:lineRule="auto" w:line="240" w:before="0" w:after="0"/>
               <w:jc w:val="left"/>
               <w:rPr>
@@ -2069,7 +2045,8 @@
           <w:p>
             <w:pPr>
               <w:pStyle w:val="Normal"/>
-              <w:widowControl/>
+              <w:widowControl w:val="false"/>
+              <w:suppressAutoHyphens w:val="true"/>
               <w:spacing w:lineRule="auto" w:line="240" w:before="0" w:after="0"/>
               <w:jc w:val="left"/>
               <w:rPr>
@@ -2091,7 +2068,8 @@
           <w:p>
             <w:pPr>
               <w:pStyle w:val="Normal"/>
-              <w:widowControl/>
+              <w:widowControl w:val="false"/>
+              <w:suppressAutoHyphens w:val="true"/>
               <w:spacing w:lineRule="auto" w:line="240" w:before="0" w:after="0"/>
               <w:jc w:val="left"/>
               <w:rPr>
@@ -2123,7 +2101,8 @@
           <w:p>
             <w:pPr>
               <w:pStyle w:val="Normal"/>
-              <w:widowControl/>
+              <w:widowControl w:val="false"/>
+              <w:suppressAutoHyphens w:val="true"/>
               <w:spacing w:lineRule="auto" w:line="240" w:before="0" w:after="0"/>
               <w:jc w:val="left"/>
               <w:rPr>
@@ -2155,7 +2134,8 @@
           <w:p>
             <w:pPr>
               <w:pStyle w:val="Normal"/>
-              <w:widowControl/>
+              <w:widowControl w:val="false"/>
+              <w:suppressAutoHyphens w:val="true"/>
               <w:spacing w:lineRule="auto" w:line="240" w:before="0" w:after="0"/>
               <w:jc w:val="left"/>
               <w:rPr>
@@ -2187,21 +2167,19 @@
           <w:p>
             <w:pPr>
               <w:pStyle w:val="Normal"/>
-              <w:widowControl/>
-              <w:spacing w:lineRule="auto" w:line="240" w:before="0" w:after="0"/>
-              <w:jc w:val="left"/>
-              <w:rPr>
-                <w:sz w:val="20"/>
-                <w:szCs w:val="20"/>
-              </w:rPr>
-            </w:pPr>
-            <w:r>
-              <w:rPr>
-                <w:rFonts w:eastAsia="Aptos" w:cs=""/>
-                <w:kern w:val="2"/>
-                <w:sz w:val="22"/>
-                <w:szCs w:val="22"/>
-                <w:lang w:val="es-CR" w:eastAsia="en-US" w:bidi="ar-SA"/>
+              <w:widowControl w:val="false"/>
+              <w:suppressAutoHyphens w:val="true"/>
+              <w:spacing w:lineRule="auto" w:line="240" w:before="0" w:after="0"/>
+              <w:jc w:val="left"/>
+              <w:rPr>
+                <w:sz w:val="20"/>
+                <w:szCs w:val="20"/>
+              </w:rPr>
+            </w:pPr>
+            <w:r>
+              <w:rPr>
+                <w:sz w:val="20"/>
+                <w:szCs w:val="20"/>
               </w:rPr>
             </w:r>
           </w:p>
@@ -2217,7 +2195,8 @@
           <w:p>
             <w:pPr>
               <w:pStyle w:val="Normal"/>
-              <w:widowControl/>
+              <w:widowControl w:val="false"/>
+              <w:suppressAutoHyphens w:val="true"/>
               <w:spacing w:lineRule="auto" w:line="240" w:before="0" w:after="0"/>
               <w:jc w:val="left"/>
               <w:rPr>
@@ -2247,7 +2226,8 @@
           <w:p>
             <w:pPr>
               <w:pStyle w:val="Normal"/>
-              <w:widowControl/>
+              <w:widowControl w:val="false"/>
+              <w:suppressAutoHyphens w:val="true"/>
               <w:spacing w:lineRule="auto" w:line="240" w:before="0" w:after="0"/>
               <w:jc w:val="left"/>
               <w:rPr>
@@ -2287,7 +2267,8 @@
           <w:p>
             <w:pPr>
               <w:pStyle w:val="Normal"/>
-              <w:widowControl/>
+              <w:widowControl w:val="false"/>
+              <w:suppressAutoHyphens w:val="true"/>
               <w:spacing w:lineRule="auto" w:line="240" w:before="0" w:after="0"/>
               <w:jc w:val="left"/>
               <w:rPr>
@@ -2316,23 +2297,21 @@
           <w:p>
             <w:pPr>
               <w:pStyle w:val="Normal"/>
-              <w:widowControl/>
-              <w:spacing w:lineRule="auto" w:line="240" w:before="0" w:after="0"/>
-              <w:jc w:val="left"/>
-              <w:rPr>
-                <w:color w:val="C00000"/>
-                <w:sz w:val="20"/>
-                <w:szCs w:val="20"/>
-              </w:rPr>
-            </w:pPr>
-            <w:r>
-              <w:rPr>
-                <w:rFonts w:eastAsia="Aptos" w:cs=""/>
-                <w:color w:val="C00000"/>
-                <w:kern w:val="2"/>
-                <w:sz w:val="22"/>
-                <w:szCs w:val="22"/>
-                <w:lang w:val="es-CR" w:eastAsia="en-US" w:bidi="ar-SA"/>
+              <w:widowControl w:val="false"/>
+              <w:suppressAutoHyphens w:val="true"/>
+              <w:spacing w:lineRule="auto" w:line="240" w:before="0" w:after="0"/>
+              <w:jc w:val="left"/>
+              <w:rPr>
+                <w:color w:val="C00000"/>
+                <w:sz w:val="20"/>
+                <w:szCs w:val="20"/>
+              </w:rPr>
+            </w:pPr>
+            <w:r>
+              <w:rPr>
+                <w:color w:val="C00000"/>
+                <w:sz w:val="20"/>
+                <w:szCs w:val="20"/>
               </w:rPr>
             </w:r>
           </w:p>
@@ -2348,7 +2327,8 @@
           <w:p>
             <w:pPr>
               <w:pStyle w:val="Normal"/>
-              <w:widowControl/>
+              <w:widowControl w:val="false"/>
+              <w:suppressAutoHyphens w:val="true"/>
               <w:spacing w:lineRule="auto" w:line="240" w:before="0" w:after="0"/>
               <w:jc w:val="left"/>
               <w:rPr>
@@ -2378,7 +2358,8 @@
           <w:p>
             <w:pPr>
               <w:pStyle w:val="Normal"/>
-              <w:widowControl/>
+              <w:widowControl w:val="false"/>
+              <w:suppressAutoHyphens w:val="true"/>
               <w:spacing w:lineRule="auto" w:line="240" w:before="0" w:after="0"/>
               <w:jc w:val="left"/>
               <w:rPr>
@@ -2402,7 +2383,8 @@
           <w:p>
             <w:pPr>
               <w:pStyle w:val="Normal"/>
-              <w:widowControl/>
+              <w:widowControl w:val="false"/>
+              <w:suppressAutoHyphens w:val="true"/>
               <w:spacing w:lineRule="auto" w:line="240" w:before="0" w:after="0"/>
               <w:jc w:val="left"/>
               <w:rPr>
@@ -2435,7 +2417,8 @@
           <w:p>
             <w:pPr>
               <w:pStyle w:val="Normal"/>
-              <w:widowControl/>
+              <w:widowControl w:val="false"/>
+              <w:suppressAutoHyphens w:val="true"/>
               <w:spacing w:lineRule="auto" w:line="240" w:before="0" w:after="0"/>
               <w:jc w:val="left"/>
               <w:rPr>
@@ -2465,7 +2448,8 @@
           <w:p>
             <w:pPr>
               <w:pStyle w:val="Normal"/>
-              <w:widowControl/>
+              <w:widowControl w:val="false"/>
+              <w:suppressAutoHyphens w:val="true"/>
               <w:spacing w:lineRule="auto" w:line="240" w:before="0" w:after="0"/>
               <w:jc w:val="left"/>
               <w:rPr>
@@ -2498,7 +2482,8 @@
           <w:p>
             <w:pPr>
               <w:pStyle w:val="Normal"/>
-              <w:widowControl/>
+              <w:widowControl w:val="false"/>
+              <w:suppressAutoHyphens w:val="true"/>
               <w:spacing w:lineRule="auto" w:line="240" w:before="0" w:after="0"/>
               <w:jc w:val="left"/>
               <w:rPr>
@@ -2528,7 +2513,8 @@
           <w:p>
             <w:pPr>
               <w:pStyle w:val="Normal"/>
-              <w:widowControl/>
+              <w:widowControl w:val="false"/>
+              <w:suppressAutoHyphens w:val="true"/>
               <w:spacing w:lineRule="auto" w:line="240" w:before="0" w:after="0"/>
               <w:jc w:val="left"/>
               <w:rPr>
@@ -2561,7 +2547,8 @@
           <w:p>
             <w:pPr>
               <w:pStyle w:val="Normal"/>
-              <w:widowControl/>
+              <w:widowControl w:val="false"/>
+              <w:suppressAutoHyphens w:val="true"/>
               <w:spacing w:lineRule="auto" w:line="240" w:before="0" w:after="0"/>
               <w:jc w:val="left"/>
               <w:rPr>
@@ -2590,7 +2577,8 @@
           <w:p>
             <w:pPr>
               <w:pStyle w:val="Normal"/>
-              <w:widowControl/>
+              <w:widowControl w:val="false"/>
+              <w:suppressAutoHyphens w:val="true"/>
               <w:spacing w:lineRule="auto" w:line="240" w:before="0" w:after="0"/>
               <w:jc w:val="left"/>
               <w:rPr>
@@ -2622,7 +2610,8 @@
           <w:p>
             <w:pPr>
               <w:pStyle w:val="Normal"/>
-              <w:widowControl/>
+              <w:widowControl w:val="false"/>
+              <w:suppressAutoHyphens w:val="true"/>
               <w:spacing w:lineRule="auto" w:line="240" w:before="0" w:after="0"/>
               <w:jc w:val="left"/>
               <w:rPr>
@@ -2646,23 +2635,21 @@
           <w:p>
             <w:pPr>
               <w:pStyle w:val="Normal"/>
-              <w:widowControl/>
-              <w:spacing w:lineRule="auto" w:line="240" w:before="0" w:after="0"/>
-              <w:jc w:val="left"/>
-              <w:rPr>
-                <w:color w:val="C00000"/>
-                <w:sz w:val="20"/>
-                <w:szCs w:val="20"/>
-              </w:rPr>
-            </w:pPr>
-            <w:r>
-              <w:rPr>
-                <w:rFonts w:eastAsia="Aptos" w:cs=""/>
-                <w:color w:val="C00000"/>
-                <w:kern w:val="2"/>
-                <w:sz w:val="22"/>
-                <w:szCs w:val="22"/>
-                <w:lang w:val="es-CR" w:eastAsia="en-US" w:bidi="ar-SA"/>
+              <w:widowControl w:val="false"/>
+              <w:suppressAutoHyphens w:val="true"/>
+              <w:spacing w:lineRule="auto" w:line="240" w:before="0" w:after="0"/>
+              <w:jc w:val="left"/>
+              <w:rPr>
+                <w:color w:val="C00000"/>
+                <w:sz w:val="20"/>
+                <w:szCs w:val="20"/>
+              </w:rPr>
+            </w:pPr>
+            <w:r>
+              <w:rPr>
+                <w:color w:val="C00000"/>
+                <w:sz w:val="20"/>
+                <w:szCs w:val="20"/>
               </w:rPr>
             </w:r>
           </w:p>
@@ -2675,7 +2662,8 @@
           <w:p>
             <w:pPr>
               <w:pStyle w:val="Normal"/>
-              <w:widowControl/>
+              <w:widowControl w:val="false"/>
+              <w:suppressAutoHyphens w:val="true"/>
               <w:spacing w:lineRule="auto" w:line="240" w:before="0" w:after="0"/>
               <w:jc w:val="left"/>
               <w:rPr>
@@ -2708,7 +2696,8 @@
           <w:p>
             <w:pPr>
               <w:pStyle w:val="Normal"/>
-              <w:widowControl/>
+              <w:widowControl w:val="false"/>
+              <w:suppressAutoHyphens w:val="true"/>
               <w:spacing w:lineRule="auto" w:line="240" w:before="0" w:after="0"/>
               <w:jc w:val="left"/>
               <w:rPr>
@@ -2738,7 +2727,8 @@
           <w:p>
             <w:pPr>
               <w:pStyle w:val="Normal"/>
-              <w:widowControl/>
+              <w:widowControl w:val="false"/>
+              <w:suppressAutoHyphens w:val="true"/>
               <w:spacing w:lineRule="auto" w:line="240" w:before="0" w:after="0"/>
               <w:jc w:val="left"/>
               <w:rPr>
@@ -2771,7 +2761,8 @@
           <w:p>
             <w:pPr>
               <w:pStyle w:val="Normal"/>
-              <w:widowControl/>
+              <w:widowControl w:val="false"/>
+              <w:suppressAutoHyphens w:val="true"/>
               <w:spacing w:lineRule="auto" w:line="240" w:before="0" w:after="0"/>
               <w:jc w:val="left"/>
               <w:rPr>
@@ -2801,7 +2792,8 @@
           <w:p>
             <w:pPr>
               <w:pStyle w:val="Normal"/>
-              <w:widowControl/>
+              <w:widowControl w:val="false"/>
+              <w:suppressAutoHyphens w:val="true"/>
               <w:spacing w:lineRule="auto" w:line="240" w:before="0" w:after="0"/>
               <w:jc w:val="left"/>
               <w:rPr>
@@ -4190,6 +4182,7 @@
     <w:rsid w:val="002b6114"/>
     <w:pPr>
       <w:widowControl/>
+      <w:suppressAutoHyphens w:val="true"/>
       <w:bidi w:val="0"/>
       <w:spacing w:lineRule="auto" w:line="259" w:before="0" w:after="160"/>
       <w:jc w:val="left"/>

</xml_diff>